<commit_message>
exo 1 et 2
</commit_message>
<xml_diff>
--- a/day1.docx
+++ b/day1.docx
@@ -150,19 +150,7 @@
         <w:rPr>
           <w:rFonts w:cstheme="minorHAnsi"/>
         </w:rPr>
-        <w:t xml:space="preserve">L’ordre pour </w:t>
-      </w:r>
-      <w:r>
-        <w:rPr>
-          <w:rFonts w:cstheme="minorHAnsi"/>
-        </w:rPr>
-        <w:t xml:space="preserve">créer </w:t>
-      </w:r>
-      <w:r>
-        <w:rPr>
-          <w:rFonts w:cstheme="minorHAnsi"/>
-        </w:rPr>
-        <w:t>tous les tables seront donc comme ci-dessous :</w:t>
+        <w:t>L’ordre pour créer tous les tables seront donc comme ci-dessous :</w:t>
       </w:r>
     </w:p>
     <w:p>
@@ -614,6 +602,667 @@
         </w:rPr>
         <w:t>Configuration machine virtuelle</w:t>
       </w:r>
+      <w:r>
+        <w:rPr>
+          <w:rFonts w:cstheme="minorHAnsi"/>
+          <w:u w:val="single"/>
+        </w:rPr>
+        <w:t xml:space="preserve"> sur le port 1521</w:t>
+      </w:r>
+    </w:p>
+    <w:p>
+      <w:pPr>
+        <w:pStyle w:val="Paragraphedeliste"/>
+        <w:ind w:left="1440"/>
+        <w:rPr>
+          <w:rFonts w:cstheme="minorHAnsi"/>
+          <w:u w:val="single"/>
+        </w:rPr>
+      </w:pPr>
+      <w:r>
+        <w:rPr>
+          <w:noProof/>
+          <w:lang w:eastAsia="fr-FR"/>
+        </w:rPr>
+        <w:lastRenderedPageBreak/>
+        <w:drawing>
+          <wp:inline distT="0" distB="0" distL="0" distR="0" wp14:anchorId="6CD9F1C7" wp14:editId="6BD3F1DC">
+            <wp:extent cx="5189220" cy="3343935"/>
+            <wp:effectExtent l="0" t="0" r="0" b="8890"/>
+            <wp:docPr id="2" name="Image 2"/>
+            <wp:cNvGraphicFramePr>
+              <a:graphicFrameLocks xmlns:a="http://schemas.openxmlformats.org/drawingml/2006/main" noChangeAspect="1"/>
+            </wp:cNvGraphicFramePr>
+            <a:graphic xmlns:a="http://schemas.openxmlformats.org/drawingml/2006/main">
+              <a:graphicData uri="http://schemas.openxmlformats.org/drawingml/2006/picture">
+                <pic:pic xmlns:pic="http://schemas.openxmlformats.org/drawingml/2006/picture">
+                  <pic:nvPicPr>
+                    <pic:cNvPr id="1" name=""/>
+                    <pic:cNvPicPr/>
+                  </pic:nvPicPr>
+                  <pic:blipFill>
+                    <a:blip r:embed="rId6"/>
+                    <a:stretch>
+                      <a:fillRect/>
+                    </a:stretch>
+                  </pic:blipFill>
+                  <pic:spPr>
+                    <a:xfrm>
+                      <a:off x="0" y="0"/>
+                      <a:ext cx="5201880" cy="3352093"/>
+                    </a:xfrm>
+                    <a:prstGeom prst="rect">
+                      <a:avLst/>
+                    </a:prstGeom>
+                  </pic:spPr>
+                </pic:pic>
+              </a:graphicData>
+            </a:graphic>
+          </wp:inline>
+        </w:drawing>
+      </w:r>
+    </w:p>
+    <w:p>
+      <w:pPr>
+        <w:pStyle w:val="Paragraphedeliste"/>
+        <w:numPr>
+          <w:ilvl w:val="1"/>
+          <w:numId w:val="2"/>
+        </w:numPr>
+        <w:rPr>
+          <w:rFonts w:cstheme="minorHAnsi"/>
+          <w:u w:val="single"/>
+        </w:rPr>
+      </w:pPr>
+      <w:r>
+        <w:rPr>
+          <w:rFonts w:cstheme="minorHAnsi"/>
+          <w:u w:val="single"/>
+        </w:rPr>
+        <w:t xml:space="preserve">Configuration nombre de </w:t>
+      </w:r>
+      <w:proofErr w:type="spellStart"/>
+      <w:r>
+        <w:rPr>
+          <w:rFonts w:cstheme="minorHAnsi"/>
+          <w:u w:val="single"/>
+        </w:rPr>
+        <w:t>core</w:t>
+      </w:r>
+      <w:proofErr w:type="spellEnd"/>
+      <w:r>
+        <w:rPr>
+          <w:rFonts w:cstheme="minorHAnsi"/>
+          <w:u w:val="single"/>
+        </w:rPr>
+        <w:t xml:space="preserve"> et RAM sur </w:t>
+      </w:r>
+      <w:r>
+        <w:rPr>
+          <w:rFonts w:cstheme="minorHAnsi"/>
+          <w:u w:val="single"/>
+        </w:rPr>
+        <w:t>le VM</w:t>
+      </w:r>
+    </w:p>
+    <w:p>
+      <w:pPr>
+        <w:pStyle w:val="Paragraphedeliste"/>
+        <w:ind w:left="1440"/>
+        <w:rPr>
+          <w:rFonts w:cstheme="minorHAnsi"/>
+          <w:u w:val="single"/>
+        </w:rPr>
+      </w:pPr>
+      <w:r>
+        <w:rPr>
+          <w:noProof/>
+          <w:lang w:eastAsia="fr-FR"/>
+        </w:rPr>
+        <w:drawing>
+          <wp:inline distT="0" distB="0" distL="0" distR="0" wp14:anchorId="5033FAC8" wp14:editId="61555999">
+            <wp:extent cx="5124615" cy="2963374"/>
+            <wp:effectExtent l="0" t="0" r="0" b="8890"/>
+            <wp:docPr id="4" name="Image 4"/>
+            <wp:cNvGraphicFramePr>
+              <a:graphicFrameLocks xmlns:a="http://schemas.openxmlformats.org/drawingml/2006/main" noChangeAspect="1"/>
+            </wp:cNvGraphicFramePr>
+            <a:graphic xmlns:a="http://schemas.openxmlformats.org/drawingml/2006/main">
+              <a:graphicData uri="http://schemas.openxmlformats.org/drawingml/2006/picture">
+                <pic:pic xmlns:pic="http://schemas.openxmlformats.org/drawingml/2006/picture">
+                  <pic:nvPicPr>
+                    <pic:cNvPr id="1" name=""/>
+                    <pic:cNvPicPr/>
+                  </pic:nvPicPr>
+                  <pic:blipFill>
+                    <a:blip r:embed="rId7"/>
+                    <a:stretch>
+                      <a:fillRect/>
+                    </a:stretch>
+                  </pic:blipFill>
+                  <pic:spPr>
+                    <a:xfrm>
+                      <a:off x="0" y="0"/>
+                      <a:ext cx="5144756" cy="2975021"/>
+                    </a:xfrm>
+                    <a:prstGeom prst="rect">
+                      <a:avLst/>
+                    </a:prstGeom>
+                  </pic:spPr>
+                </pic:pic>
+              </a:graphicData>
+            </a:graphic>
+          </wp:inline>
+        </w:drawing>
+      </w:r>
+    </w:p>
+    <w:p>
+      <w:pPr>
+        <w:pStyle w:val="Paragraphedeliste"/>
+        <w:numPr>
+          <w:ilvl w:val="1"/>
+          <w:numId w:val="2"/>
+        </w:numPr>
+        <w:rPr>
+          <w:rFonts w:cstheme="minorHAnsi"/>
+          <w:u w:val="single"/>
+        </w:rPr>
+      </w:pPr>
+      <w:r>
+        <w:rPr>
+          <w:rFonts w:cstheme="minorHAnsi"/>
+          <w:u w:val="single"/>
+        </w:rPr>
+        <w:t>Création connexion avec le schéma HR</w:t>
+      </w:r>
+    </w:p>
+    <w:p>
+      <w:pPr>
+        <w:pStyle w:val="Paragraphedeliste"/>
+        <w:ind w:left="1440"/>
+        <w:rPr>
+          <w:rFonts w:cstheme="minorHAnsi"/>
+          <w:u w:val="single"/>
+        </w:rPr>
+      </w:pPr>
+      <w:r>
+        <w:rPr>
+          <w:noProof/>
+          <w:lang w:eastAsia="fr-FR"/>
+        </w:rPr>
+        <w:lastRenderedPageBreak/>
+        <w:drawing>
+          <wp:inline distT="0" distB="0" distL="0" distR="0" wp14:anchorId="3C560F87" wp14:editId="7D45D29E">
+            <wp:extent cx="5371106" cy="3470615"/>
+            <wp:effectExtent l="0" t="0" r="1270" b="0"/>
+            <wp:docPr id="5" name="Image 5"/>
+            <wp:cNvGraphicFramePr>
+              <a:graphicFrameLocks xmlns:a="http://schemas.openxmlformats.org/drawingml/2006/main" noChangeAspect="1"/>
+            </wp:cNvGraphicFramePr>
+            <a:graphic xmlns:a="http://schemas.openxmlformats.org/drawingml/2006/main">
+              <a:graphicData uri="http://schemas.openxmlformats.org/drawingml/2006/picture">
+                <pic:pic xmlns:pic="http://schemas.openxmlformats.org/drawingml/2006/picture">
+                  <pic:nvPicPr>
+                    <pic:cNvPr id="1" name=""/>
+                    <pic:cNvPicPr/>
+                  </pic:nvPicPr>
+                  <pic:blipFill>
+                    <a:blip r:embed="rId8"/>
+                    <a:stretch>
+                      <a:fillRect/>
+                    </a:stretch>
+                  </pic:blipFill>
+                  <pic:spPr>
+                    <a:xfrm>
+                      <a:off x="0" y="0"/>
+                      <a:ext cx="5381278" cy="3477188"/>
+                    </a:xfrm>
+                    <a:prstGeom prst="rect">
+                      <a:avLst/>
+                    </a:prstGeom>
+                  </pic:spPr>
+                </pic:pic>
+              </a:graphicData>
+            </a:graphic>
+          </wp:inline>
+        </w:drawing>
+      </w:r>
+    </w:p>
+    <w:p>
+      <w:pPr>
+        <w:pStyle w:val="Paragraphedeliste"/>
+        <w:numPr>
+          <w:ilvl w:val="1"/>
+          <w:numId w:val="2"/>
+        </w:numPr>
+        <w:rPr>
+          <w:rFonts w:cstheme="minorHAnsi"/>
+          <w:u w:val="single"/>
+        </w:rPr>
+      </w:pPr>
+      <w:r>
+        <w:rPr>
+          <w:rFonts w:cstheme="minorHAnsi"/>
+          <w:u w:val="single"/>
+        </w:rPr>
+        <w:t>Description des objets appartenant au schéma HR</w:t>
+      </w:r>
+    </w:p>
+    <w:p>
+      <w:pPr>
+        <w:pStyle w:val="Paragraphedeliste"/>
+        <w:ind w:left="1440"/>
+        <w:rPr>
+          <w:rFonts w:cstheme="minorHAnsi"/>
+        </w:rPr>
+      </w:pPr>
+      <w:r>
+        <w:rPr>
+          <w:rFonts w:cstheme="minorHAnsi"/>
+        </w:rPr>
+        <w:t>Il y a 7 objets dans le schéma HR :</w:t>
+      </w:r>
+    </w:p>
+    <w:p>
+      <w:pPr>
+        <w:pStyle w:val="Paragraphedeliste"/>
+        <w:numPr>
+          <w:ilvl w:val="0"/>
+          <w:numId w:val="7"/>
+        </w:numPr>
+        <w:rPr>
+          <w:rFonts w:cstheme="minorHAnsi"/>
+        </w:rPr>
+      </w:pPr>
+      <w:r>
+        <w:rPr>
+          <w:rFonts w:cstheme="minorHAnsi"/>
+        </w:rPr>
+        <w:t>COUNTRIES</w:t>
+      </w:r>
+      <w:r>
+        <w:rPr>
+          <w:rFonts w:cstheme="minorHAnsi"/>
+        </w:rPr>
+        <w:t> : Représente le nom des pays et les régions ou ils se trouvent</w:t>
+      </w:r>
+    </w:p>
+    <w:p>
+      <w:pPr>
+        <w:pStyle w:val="Paragraphedeliste"/>
+        <w:numPr>
+          <w:ilvl w:val="0"/>
+          <w:numId w:val="7"/>
+        </w:numPr>
+        <w:rPr>
+          <w:rFonts w:cstheme="minorHAnsi"/>
+        </w:rPr>
+      </w:pPr>
+      <w:r>
+        <w:rPr>
+          <w:rFonts w:cstheme="minorHAnsi"/>
+        </w:rPr>
+        <w:t>DEPARTEMENTS</w:t>
+      </w:r>
+      <w:r>
+        <w:rPr>
+          <w:rFonts w:cstheme="minorHAnsi"/>
+        </w:rPr>
+        <w:t> : Représente la liste des départements dans la société avec leur localisation respective</w:t>
+      </w:r>
+    </w:p>
+    <w:p>
+      <w:pPr>
+        <w:pStyle w:val="Paragraphedeliste"/>
+        <w:numPr>
+          <w:ilvl w:val="0"/>
+          <w:numId w:val="7"/>
+        </w:numPr>
+        <w:rPr>
+          <w:rFonts w:cstheme="minorHAnsi"/>
+        </w:rPr>
+      </w:pPr>
+      <w:r>
+        <w:rPr>
+          <w:rFonts w:cstheme="minorHAnsi"/>
+        </w:rPr>
+        <w:t>EMPLOYEES</w:t>
+      </w:r>
+      <w:r>
+        <w:rPr>
+          <w:rFonts w:cstheme="minorHAnsi"/>
+        </w:rPr>
+        <w:t xml:space="preserve"> : Représente la liste des employés avec son nom, </w:t>
+      </w:r>
+      <w:r>
+        <w:rPr>
+          <w:rFonts w:cstheme="minorHAnsi"/>
+        </w:rPr>
+        <w:t xml:space="preserve">son </w:t>
+      </w:r>
+      <w:r>
+        <w:rPr>
+          <w:rFonts w:cstheme="minorHAnsi"/>
+        </w:rPr>
+        <w:t>prénom, e-</w:t>
+      </w:r>
+      <w:r>
+        <w:rPr>
+          <w:rFonts w:cstheme="minorHAnsi"/>
+        </w:rPr>
+        <w:t>son mail, son numéro de téléphone, son</w:t>
+      </w:r>
+      <w:r>
+        <w:rPr>
+          <w:rFonts w:cstheme="minorHAnsi"/>
+        </w:rPr>
+        <w:t xml:space="preserve"> salaire, </w:t>
+      </w:r>
+      <w:r>
+        <w:rPr>
+          <w:rFonts w:cstheme="minorHAnsi"/>
+        </w:rPr>
+        <w:t>son poste, son</w:t>
+      </w:r>
+      <w:r>
+        <w:rPr>
+          <w:rFonts w:cstheme="minorHAnsi"/>
+        </w:rPr>
+        <w:t xml:space="preserve"> manager, et le département où il se trouve.</w:t>
+      </w:r>
+    </w:p>
+    <w:p>
+      <w:pPr>
+        <w:pStyle w:val="Paragraphedeliste"/>
+        <w:numPr>
+          <w:ilvl w:val="0"/>
+          <w:numId w:val="7"/>
+        </w:numPr>
+        <w:rPr>
+          <w:rFonts w:cstheme="minorHAnsi"/>
+        </w:rPr>
+      </w:pPr>
+      <w:r>
+        <w:rPr>
+          <w:rFonts w:cstheme="minorHAnsi"/>
+        </w:rPr>
+        <w:t>JOB_HISTORY</w:t>
+      </w:r>
+      <w:r>
+        <w:rPr>
+          <w:rFonts w:cstheme="minorHAnsi"/>
+        </w:rPr>
+        <w:t> : H</w:t>
+      </w:r>
+      <w:bookmarkStart w:id="0" w:name="_GoBack"/>
+      <w:bookmarkEnd w:id="0"/>
+      <w:r>
+        <w:rPr>
+          <w:rFonts w:cstheme="minorHAnsi"/>
+        </w:rPr>
+        <w:t xml:space="preserve">istorique des postes des </w:t>
+      </w:r>
+      <w:r>
+        <w:rPr>
+          <w:rFonts w:cstheme="minorHAnsi"/>
+        </w:rPr>
+        <w:t>employées</w:t>
+      </w:r>
+    </w:p>
+    <w:p>
+      <w:pPr>
+        <w:pStyle w:val="Paragraphedeliste"/>
+        <w:numPr>
+          <w:ilvl w:val="0"/>
+          <w:numId w:val="7"/>
+        </w:numPr>
+        <w:rPr>
+          <w:rFonts w:cstheme="minorHAnsi"/>
+        </w:rPr>
+      </w:pPr>
+      <w:r>
+        <w:rPr>
+          <w:rFonts w:cstheme="minorHAnsi"/>
+        </w:rPr>
+        <w:t>JOBS</w:t>
+      </w:r>
+      <w:r>
+        <w:rPr>
+          <w:rFonts w:cstheme="minorHAnsi"/>
+        </w:rPr>
+        <w:t> : Représente la liste des postes avec le salaire minimum et maximum sur chaque poste</w:t>
+      </w:r>
+    </w:p>
+    <w:p>
+      <w:pPr>
+        <w:pStyle w:val="Paragraphedeliste"/>
+        <w:numPr>
+          <w:ilvl w:val="0"/>
+          <w:numId w:val="7"/>
+        </w:numPr>
+        <w:rPr>
+          <w:rFonts w:cstheme="minorHAnsi"/>
+        </w:rPr>
+      </w:pPr>
+      <w:r>
+        <w:rPr>
+          <w:rFonts w:cstheme="minorHAnsi"/>
+        </w:rPr>
+        <w:t>LOCATIONS</w:t>
+      </w:r>
+      <w:r>
+        <w:rPr>
+          <w:rFonts w:cstheme="minorHAnsi"/>
+        </w:rPr>
+        <w:t> : Localisations détaillés avec les adresses, code postal et le nom de la ville.</w:t>
+      </w:r>
+    </w:p>
+    <w:p>
+      <w:pPr>
+        <w:pStyle w:val="Paragraphedeliste"/>
+        <w:numPr>
+          <w:ilvl w:val="0"/>
+          <w:numId w:val="7"/>
+        </w:numPr>
+        <w:rPr>
+          <w:rFonts w:cstheme="minorHAnsi"/>
+        </w:rPr>
+      </w:pPr>
+      <w:r>
+        <w:rPr>
+          <w:rFonts w:cstheme="minorHAnsi"/>
+        </w:rPr>
+        <w:t>REGIONS</w:t>
+      </w:r>
+      <w:r>
+        <w:rPr>
+          <w:rFonts w:cstheme="minorHAnsi"/>
+        </w:rPr>
+        <w:t xml:space="preserve"> : Régions </w:t>
+      </w:r>
+      <w:r>
+        <w:rPr>
+          <w:rFonts w:cstheme="minorHAnsi"/>
+        </w:rPr>
+        <w:t>où</w:t>
+      </w:r>
+      <w:r>
+        <w:rPr>
+          <w:rFonts w:cstheme="minorHAnsi"/>
+        </w:rPr>
+        <w:t xml:space="preserve"> se trouve les pays</w:t>
+      </w:r>
+    </w:p>
+    <w:p>
+      <w:pPr>
+        <w:pStyle w:val="Paragraphedeliste"/>
+        <w:numPr>
+          <w:ilvl w:val="1"/>
+          <w:numId w:val="2"/>
+        </w:numPr>
+        <w:rPr>
+          <w:rFonts w:cstheme="minorHAnsi"/>
+          <w:u w:val="single"/>
+        </w:rPr>
+      </w:pPr>
+      <w:r>
+        <w:rPr>
+          <w:rFonts w:cstheme="minorHAnsi"/>
+          <w:u w:val="single"/>
+        </w:rPr>
+        <w:t>Générer les fichiers DDL</w:t>
+      </w:r>
+    </w:p>
+    <w:p>
+      <w:pPr>
+        <w:pStyle w:val="Paragraphedeliste"/>
+        <w:ind w:left="1440"/>
+        <w:rPr>
+          <w:rFonts w:cstheme="minorHAnsi"/>
+          <w:u w:val="single"/>
+        </w:rPr>
+      </w:pPr>
+      <w:r>
+        <w:rPr>
+          <w:noProof/>
+          <w:lang w:eastAsia="fr-FR"/>
+        </w:rPr>
+        <w:drawing>
+          <wp:inline distT="0" distB="0" distL="0" distR="0" wp14:anchorId="61FF1BE2" wp14:editId="3C9374ED">
+            <wp:extent cx="5760720" cy="1825625"/>
+            <wp:effectExtent l="0" t="0" r="0" b="3175"/>
+            <wp:docPr id="6" name="Image 6"/>
+            <wp:cNvGraphicFramePr>
+              <a:graphicFrameLocks xmlns:a="http://schemas.openxmlformats.org/drawingml/2006/main" noChangeAspect="1"/>
+            </wp:cNvGraphicFramePr>
+            <a:graphic xmlns:a="http://schemas.openxmlformats.org/drawingml/2006/main">
+              <a:graphicData uri="http://schemas.openxmlformats.org/drawingml/2006/picture">
+                <pic:pic xmlns:pic="http://schemas.openxmlformats.org/drawingml/2006/picture">
+                  <pic:nvPicPr>
+                    <pic:cNvPr id="1" name=""/>
+                    <pic:cNvPicPr/>
+                  </pic:nvPicPr>
+                  <pic:blipFill>
+                    <a:blip r:embed="rId9"/>
+                    <a:stretch>
+                      <a:fillRect/>
+                    </a:stretch>
+                  </pic:blipFill>
+                  <pic:spPr>
+                    <a:xfrm>
+                      <a:off x="0" y="0"/>
+                      <a:ext cx="5760720" cy="1825625"/>
+                    </a:xfrm>
+                    <a:prstGeom prst="rect">
+                      <a:avLst/>
+                    </a:prstGeom>
+                  </pic:spPr>
+                </pic:pic>
+              </a:graphicData>
+            </a:graphic>
+          </wp:inline>
+        </w:drawing>
+      </w:r>
+    </w:p>
+    <w:p>
+      <w:pPr>
+        <w:pStyle w:val="Paragraphedeliste"/>
+        <w:numPr>
+          <w:ilvl w:val="1"/>
+          <w:numId w:val="2"/>
+        </w:numPr>
+        <w:rPr>
+          <w:rFonts w:cstheme="minorHAnsi"/>
+          <w:u w:val="single"/>
+        </w:rPr>
+      </w:pPr>
+      <w:r>
+        <w:rPr>
+          <w:rFonts w:cstheme="minorHAnsi"/>
+          <w:u w:val="single"/>
+        </w:rPr>
+        <w:t>Reverse Engineering</w:t>
+      </w:r>
+    </w:p>
+    <w:p>
+      <w:pPr>
+        <w:ind w:left="1080"/>
+        <w:rPr>
+          <w:rFonts w:cstheme="minorHAnsi"/>
+          <w:u w:val="single"/>
+        </w:rPr>
+      </w:pPr>
+    </w:p>
+    <w:p>
+      <w:pPr>
+        <w:pStyle w:val="Paragraphedeliste"/>
+        <w:ind w:left="1440"/>
+        <w:rPr>
+          <w:rFonts w:cstheme="minorHAnsi"/>
+          <w:u w:val="single"/>
+        </w:rPr>
+      </w:pPr>
+    </w:p>
+    <w:p>
+      <w:pPr>
+        <w:pStyle w:val="Paragraphedeliste"/>
+        <w:ind w:left="1440"/>
+        <w:rPr>
+          <w:rFonts w:cstheme="minorHAnsi"/>
+          <w:u w:val="single"/>
+        </w:rPr>
+      </w:pPr>
+      <w:r>
+        <w:rPr>
+          <w:noProof/>
+          <w:lang w:eastAsia="fr-FR"/>
+        </w:rPr>
+        <w:lastRenderedPageBreak/>
+        <w:drawing>
+          <wp:inline distT="0" distB="0" distL="0" distR="0" wp14:anchorId="1A827D70" wp14:editId="6C98BDFA">
+            <wp:extent cx="5495925" cy="7924800"/>
+            <wp:effectExtent l="0" t="0" r="9525" b="0"/>
+            <wp:docPr id="7" name="Image 7"/>
+            <wp:cNvGraphicFramePr>
+              <a:graphicFrameLocks xmlns:a="http://schemas.openxmlformats.org/drawingml/2006/main" noChangeAspect="1"/>
+            </wp:cNvGraphicFramePr>
+            <a:graphic xmlns:a="http://schemas.openxmlformats.org/drawingml/2006/main">
+              <a:graphicData uri="http://schemas.openxmlformats.org/drawingml/2006/picture">
+                <pic:pic xmlns:pic="http://schemas.openxmlformats.org/drawingml/2006/picture">
+                  <pic:nvPicPr>
+                    <pic:cNvPr id="1" name=""/>
+                    <pic:cNvPicPr/>
+                  </pic:nvPicPr>
+                  <pic:blipFill>
+                    <a:blip r:embed="rId10"/>
+                    <a:stretch>
+                      <a:fillRect/>
+                    </a:stretch>
+                  </pic:blipFill>
+                  <pic:spPr>
+                    <a:xfrm>
+                      <a:off x="0" y="0"/>
+                      <a:ext cx="5495925" cy="7924800"/>
+                    </a:xfrm>
+                    <a:prstGeom prst="rect">
+                      <a:avLst/>
+                    </a:prstGeom>
+                  </pic:spPr>
+                </pic:pic>
+              </a:graphicData>
+            </a:graphic>
+          </wp:inline>
+        </w:drawing>
+      </w:r>
+    </w:p>
+    <w:p>
+      <w:pPr>
+        <w:pStyle w:val="Paragraphedeliste"/>
+        <w:rPr>
+          <w:rFonts w:cstheme="minorHAnsi"/>
+          <w:u w:val="single"/>
+        </w:rPr>
+      </w:pPr>
     </w:p>
     <w:p>
       <w:pPr>
@@ -666,7 +1315,6 @@
           <w:rFonts w:cstheme="minorHAnsi"/>
           <w:u w:val="single"/>
         </w:rPr>
-        <w:lastRenderedPageBreak/>
         <w:t>Exercice 4</w:t>
       </w:r>
       <w:r>
@@ -676,6 +1324,19 @@
         </w:rPr>
         <w:t xml:space="preserve"> :</w:t>
       </w:r>
+    </w:p>
+    <w:p>
+      <w:pPr>
+        <w:pStyle w:val="Paragraphedeliste"/>
+        <w:numPr>
+          <w:ilvl w:val="1"/>
+          <w:numId w:val="2"/>
+        </w:numPr>
+        <w:rPr>
+          <w:rFonts w:cstheme="minorHAnsi"/>
+          <w:u w:val="single"/>
+        </w:rPr>
+      </w:pPr>
     </w:p>
     <w:p>
       <w:pPr>
@@ -708,7 +1369,7 @@
                     </pic:cNvPicPr>
                   </pic:nvPicPr>
                   <pic:blipFill>
-                    <a:blip r:embed="rId6">
+                    <a:blip r:embed="rId11">
                       <a:extLst>
                         <a:ext uri="{28A0092B-C50C-407E-A947-70E740481C1C}">
                           <a14:useLocalDpi xmlns:a14="http://schemas.microsoft.com/office/drawing/2010/main" val="0"/>
@@ -739,8 +1400,26 @@
           </wp:inline>
         </w:drawing>
       </w:r>
-      <w:bookmarkStart w:id="0" w:name="_GoBack"/>
-      <w:bookmarkEnd w:id="0"/>
+    </w:p>
+    <w:p>
+      <w:pPr>
+        <w:pStyle w:val="Paragraphedeliste"/>
+        <w:numPr>
+          <w:ilvl w:val="0"/>
+          <w:numId w:val="6"/>
+        </w:numPr>
+        <w:rPr>
+          <w:rFonts w:cstheme="minorHAnsi"/>
+          <w:u w:val="single"/>
+        </w:rPr>
+      </w:pPr>
+      <w:r>
+        <w:rPr>
+          <w:rFonts w:cstheme="minorHAnsi"/>
+          <w:u w:val="single"/>
+        </w:rPr>
+        <w:t>Les entités et attributs pour chaque entité</w:t>
+      </w:r>
     </w:p>
     <w:p>
       <w:pPr>
@@ -764,7 +1443,7 @@
   <w:abstractNum w:abstractNumId="0" w15:restartNumberingAfterBreak="0">
     <w:nsid w:val="0418390D"/>
     <w:multiLevelType w:val="hybridMultilevel"/>
-    <w:tmpl w:val="D04A46B6"/>
+    <w:tmpl w:val="0F0CC358"/>
     <w:lvl w:ilvl="0" w:tplc="040C0013">
       <w:start w:val="1"/>
       <w:numFmt w:val="upperRoman"/>
@@ -961,6 +1640,119 @@
     </w:lvl>
   </w:abstractNum>
   <w:abstractNum w:abstractNumId="2" w15:restartNumberingAfterBreak="0">
+    <w:nsid w:val="31C46D13"/>
+    <w:multiLevelType w:val="hybridMultilevel"/>
+    <w:tmpl w:val="8C066836"/>
+    <w:lvl w:ilvl="0" w:tplc="C5BC7910">
+      <w:start w:val="1"/>
+      <w:numFmt w:val="bullet"/>
+      <w:lvlText w:val=""/>
+      <w:lvlJc w:val="left"/>
+      <w:pPr>
+        <w:ind w:left="2160" w:hanging="360"/>
+      </w:pPr>
+      <w:rPr>
+        <w:rFonts w:ascii="Symbol" w:hAnsi="Symbol" w:hint="default"/>
+      </w:rPr>
+    </w:lvl>
+    <w:lvl w:ilvl="1" w:tplc="040C0003">
+      <w:start w:val="1"/>
+      <w:numFmt w:val="bullet"/>
+      <w:lvlText w:val="o"/>
+      <w:lvlJc w:val="left"/>
+      <w:pPr>
+        <w:ind w:left="2880" w:hanging="360"/>
+      </w:pPr>
+      <w:rPr>
+        <w:rFonts w:ascii="Courier New" w:hAnsi="Courier New" w:cs="Courier New" w:hint="default"/>
+      </w:rPr>
+    </w:lvl>
+    <w:lvl w:ilvl="2" w:tplc="040C0005" w:tentative="1">
+      <w:start w:val="1"/>
+      <w:numFmt w:val="bullet"/>
+      <w:lvlText w:val=""/>
+      <w:lvlJc w:val="left"/>
+      <w:pPr>
+        <w:ind w:left="3600" w:hanging="360"/>
+      </w:pPr>
+      <w:rPr>
+        <w:rFonts w:ascii="Wingdings" w:hAnsi="Wingdings" w:hint="default"/>
+      </w:rPr>
+    </w:lvl>
+    <w:lvl w:ilvl="3" w:tplc="040C0001" w:tentative="1">
+      <w:start w:val="1"/>
+      <w:numFmt w:val="bullet"/>
+      <w:lvlText w:val=""/>
+      <w:lvlJc w:val="left"/>
+      <w:pPr>
+        <w:ind w:left="4320" w:hanging="360"/>
+      </w:pPr>
+      <w:rPr>
+        <w:rFonts w:ascii="Symbol" w:hAnsi="Symbol" w:hint="default"/>
+      </w:rPr>
+    </w:lvl>
+    <w:lvl w:ilvl="4" w:tplc="040C0003" w:tentative="1">
+      <w:start w:val="1"/>
+      <w:numFmt w:val="bullet"/>
+      <w:lvlText w:val="o"/>
+      <w:lvlJc w:val="left"/>
+      <w:pPr>
+        <w:ind w:left="5040" w:hanging="360"/>
+      </w:pPr>
+      <w:rPr>
+        <w:rFonts w:ascii="Courier New" w:hAnsi="Courier New" w:cs="Courier New" w:hint="default"/>
+      </w:rPr>
+    </w:lvl>
+    <w:lvl w:ilvl="5" w:tplc="040C0005" w:tentative="1">
+      <w:start w:val="1"/>
+      <w:numFmt w:val="bullet"/>
+      <w:lvlText w:val=""/>
+      <w:lvlJc w:val="left"/>
+      <w:pPr>
+        <w:ind w:left="5760" w:hanging="360"/>
+      </w:pPr>
+      <w:rPr>
+        <w:rFonts w:ascii="Wingdings" w:hAnsi="Wingdings" w:hint="default"/>
+      </w:rPr>
+    </w:lvl>
+    <w:lvl w:ilvl="6" w:tplc="040C0001" w:tentative="1">
+      <w:start w:val="1"/>
+      <w:numFmt w:val="bullet"/>
+      <w:lvlText w:val=""/>
+      <w:lvlJc w:val="left"/>
+      <w:pPr>
+        <w:ind w:left="6480" w:hanging="360"/>
+      </w:pPr>
+      <w:rPr>
+        <w:rFonts w:ascii="Symbol" w:hAnsi="Symbol" w:hint="default"/>
+      </w:rPr>
+    </w:lvl>
+    <w:lvl w:ilvl="7" w:tplc="040C0003" w:tentative="1">
+      <w:start w:val="1"/>
+      <w:numFmt w:val="bullet"/>
+      <w:lvlText w:val="o"/>
+      <w:lvlJc w:val="left"/>
+      <w:pPr>
+        <w:ind w:left="7200" w:hanging="360"/>
+      </w:pPr>
+      <w:rPr>
+        <w:rFonts w:ascii="Courier New" w:hAnsi="Courier New" w:cs="Courier New" w:hint="default"/>
+      </w:rPr>
+    </w:lvl>
+    <w:lvl w:ilvl="8" w:tplc="040C0005" w:tentative="1">
+      <w:start w:val="1"/>
+      <w:numFmt w:val="bullet"/>
+      <w:lvlText w:val=""/>
+      <w:lvlJc w:val="left"/>
+      <w:pPr>
+        <w:ind w:left="7920" w:hanging="360"/>
+      </w:pPr>
+      <w:rPr>
+        <w:rFonts w:ascii="Wingdings" w:hAnsi="Wingdings" w:hint="default"/>
+      </w:rPr>
+    </w:lvl>
+  </w:abstractNum>
+  <w:abstractNum w:abstractNumId="3" w15:restartNumberingAfterBreak="0">
     <w:nsid w:val="462E0896"/>
     <w:multiLevelType w:val="hybridMultilevel"/>
     <w:tmpl w:val="293C2F22"/>
@@ -1046,7 +1838,7 @@
       </w:pPr>
     </w:lvl>
   </w:abstractNum>
-  <w:abstractNum w:abstractNumId="3" w15:restartNumberingAfterBreak="0">
+  <w:abstractNum w:abstractNumId="4" w15:restartNumberingAfterBreak="0">
     <w:nsid w:val="49935E2F"/>
     <w:multiLevelType w:val="hybridMultilevel"/>
     <w:tmpl w:val="DEFCFDB6"/>
@@ -1159,17 +1951,201 @@
       </w:rPr>
     </w:lvl>
   </w:abstractNum>
+  <w:abstractNum w:abstractNumId="5" w15:restartNumberingAfterBreak="0">
+    <w:nsid w:val="5ACD4188"/>
+    <w:multiLevelType w:val="hybridMultilevel"/>
+    <w:tmpl w:val="8EF6F096"/>
+    <w:lvl w:ilvl="0" w:tplc="1CB822C8">
+      <w:start w:val="2"/>
+      <w:numFmt w:val="lowerLetter"/>
+      <w:lvlText w:val="%1."/>
+      <w:lvlJc w:val="left"/>
+      <w:pPr>
+        <w:ind w:left="1440" w:hanging="360"/>
+      </w:pPr>
+      <w:rPr>
+        <w:rFonts w:hint="default"/>
+      </w:rPr>
+    </w:lvl>
+    <w:lvl w:ilvl="1" w:tplc="040C0019" w:tentative="1">
+      <w:start w:val="1"/>
+      <w:numFmt w:val="lowerLetter"/>
+      <w:lvlText w:val="%2."/>
+      <w:lvlJc w:val="left"/>
+      <w:pPr>
+        <w:ind w:left="1440" w:hanging="360"/>
+      </w:pPr>
+    </w:lvl>
+    <w:lvl w:ilvl="2" w:tplc="040C001B" w:tentative="1">
+      <w:start w:val="1"/>
+      <w:numFmt w:val="lowerRoman"/>
+      <w:lvlText w:val="%3."/>
+      <w:lvlJc w:val="right"/>
+      <w:pPr>
+        <w:ind w:left="2160" w:hanging="180"/>
+      </w:pPr>
+    </w:lvl>
+    <w:lvl w:ilvl="3" w:tplc="040C000F" w:tentative="1">
+      <w:start w:val="1"/>
+      <w:numFmt w:val="decimal"/>
+      <w:lvlText w:val="%4."/>
+      <w:lvlJc w:val="left"/>
+      <w:pPr>
+        <w:ind w:left="2880" w:hanging="360"/>
+      </w:pPr>
+    </w:lvl>
+    <w:lvl w:ilvl="4" w:tplc="040C0019" w:tentative="1">
+      <w:start w:val="1"/>
+      <w:numFmt w:val="lowerLetter"/>
+      <w:lvlText w:val="%5."/>
+      <w:lvlJc w:val="left"/>
+      <w:pPr>
+        <w:ind w:left="3600" w:hanging="360"/>
+      </w:pPr>
+    </w:lvl>
+    <w:lvl w:ilvl="5" w:tplc="040C001B" w:tentative="1">
+      <w:start w:val="1"/>
+      <w:numFmt w:val="lowerRoman"/>
+      <w:lvlText w:val="%6."/>
+      <w:lvlJc w:val="right"/>
+      <w:pPr>
+        <w:ind w:left="4320" w:hanging="180"/>
+      </w:pPr>
+    </w:lvl>
+    <w:lvl w:ilvl="6" w:tplc="040C000F" w:tentative="1">
+      <w:start w:val="1"/>
+      <w:numFmt w:val="decimal"/>
+      <w:lvlText w:val="%7."/>
+      <w:lvlJc w:val="left"/>
+      <w:pPr>
+        <w:ind w:left="5040" w:hanging="360"/>
+      </w:pPr>
+    </w:lvl>
+    <w:lvl w:ilvl="7" w:tplc="040C0019" w:tentative="1">
+      <w:start w:val="1"/>
+      <w:numFmt w:val="lowerLetter"/>
+      <w:lvlText w:val="%8."/>
+      <w:lvlJc w:val="left"/>
+      <w:pPr>
+        <w:ind w:left="5760" w:hanging="360"/>
+      </w:pPr>
+    </w:lvl>
+    <w:lvl w:ilvl="8" w:tplc="040C001B" w:tentative="1">
+      <w:start w:val="1"/>
+      <w:numFmt w:val="lowerRoman"/>
+      <w:lvlText w:val="%9."/>
+      <w:lvlJc w:val="right"/>
+      <w:pPr>
+        <w:ind w:left="6480" w:hanging="180"/>
+      </w:pPr>
+    </w:lvl>
+  </w:abstractNum>
+  <w:abstractNum w:abstractNumId="6" w15:restartNumberingAfterBreak="0">
+    <w:nsid w:val="77FD724B"/>
+    <w:multiLevelType w:val="hybridMultilevel"/>
+    <w:tmpl w:val="E21A7D40"/>
+    <w:lvl w:ilvl="0" w:tplc="040C0019">
+      <w:start w:val="1"/>
+      <w:numFmt w:val="lowerLetter"/>
+      <w:lvlText w:val="%1."/>
+      <w:lvlJc w:val="left"/>
+      <w:pPr>
+        <w:ind w:left="1440" w:hanging="360"/>
+      </w:pPr>
+    </w:lvl>
+    <w:lvl w:ilvl="1" w:tplc="040C0019" w:tentative="1">
+      <w:start w:val="1"/>
+      <w:numFmt w:val="lowerLetter"/>
+      <w:lvlText w:val="%2."/>
+      <w:lvlJc w:val="left"/>
+      <w:pPr>
+        <w:ind w:left="2160" w:hanging="360"/>
+      </w:pPr>
+    </w:lvl>
+    <w:lvl w:ilvl="2" w:tplc="040C001B" w:tentative="1">
+      <w:start w:val="1"/>
+      <w:numFmt w:val="lowerRoman"/>
+      <w:lvlText w:val="%3."/>
+      <w:lvlJc w:val="right"/>
+      <w:pPr>
+        <w:ind w:left="2880" w:hanging="180"/>
+      </w:pPr>
+    </w:lvl>
+    <w:lvl w:ilvl="3" w:tplc="040C000F" w:tentative="1">
+      <w:start w:val="1"/>
+      <w:numFmt w:val="decimal"/>
+      <w:lvlText w:val="%4."/>
+      <w:lvlJc w:val="left"/>
+      <w:pPr>
+        <w:ind w:left="3600" w:hanging="360"/>
+      </w:pPr>
+    </w:lvl>
+    <w:lvl w:ilvl="4" w:tplc="040C0019" w:tentative="1">
+      <w:start w:val="1"/>
+      <w:numFmt w:val="lowerLetter"/>
+      <w:lvlText w:val="%5."/>
+      <w:lvlJc w:val="left"/>
+      <w:pPr>
+        <w:ind w:left="4320" w:hanging="360"/>
+      </w:pPr>
+    </w:lvl>
+    <w:lvl w:ilvl="5" w:tplc="040C001B" w:tentative="1">
+      <w:start w:val="1"/>
+      <w:numFmt w:val="lowerRoman"/>
+      <w:lvlText w:val="%6."/>
+      <w:lvlJc w:val="right"/>
+      <w:pPr>
+        <w:ind w:left="5040" w:hanging="180"/>
+      </w:pPr>
+    </w:lvl>
+    <w:lvl w:ilvl="6" w:tplc="040C000F" w:tentative="1">
+      <w:start w:val="1"/>
+      <w:numFmt w:val="decimal"/>
+      <w:lvlText w:val="%7."/>
+      <w:lvlJc w:val="left"/>
+      <w:pPr>
+        <w:ind w:left="5760" w:hanging="360"/>
+      </w:pPr>
+    </w:lvl>
+    <w:lvl w:ilvl="7" w:tplc="040C0019" w:tentative="1">
+      <w:start w:val="1"/>
+      <w:numFmt w:val="lowerLetter"/>
+      <w:lvlText w:val="%8."/>
+      <w:lvlJc w:val="left"/>
+      <w:pPr>
+        <w:ind w:left="6480" w:hanging="360"/>
+      </w:pPr>
+    </w:lvl>
+    <w:lvl w:ilvl="8" w:tplc="040C001B" w:tentative="1">
+      <w:start w:val="1"/>
+      <w:numFmt w:val="lowerRoman"/>
+      <w:lvlText w:val="%9."/>
+      <w:lvlJc w:val="right"/>
+      <w:pPr>
+        <w:ind w:left="7200" w:hanging="180"/>
+      </w:pPr>
+    </w:lvl>
+  </w:abstractNum>
   <w:num w:numId="1">
-    <w:abstractNumId w:val="2"/>
+    <w:abstractNumId w:val="3"/>
   </w:num>
   <w:num w:numId="2">
     <w:abstractNumId w:val="0"/>
   </w:num>
   <w:num w:numId="3">
-    <w:abstractNumId w:val="3"/>
+    <w:abstractNumId w:val="4"/>
   </w:num>
   <w:num w:numId="4">
     <w:abstractNumId w:val="1"/>
+  </w:num>
+  <w:num w:numId="5">
+    <w:abstractNumId w:val="6"/>
+  </w:num>
+  <w:num w:numId="6">
+    <w:abstractNumId w:val="5"/>
+  </w:num>
+  <w:num w:numId="7">
+    <w:abstractNumId w:val="2"/>
   </w:num>
 </w:numbering>
 </file>

</xml_diff>